<commit_message>
task 1,2 and 3
</commit_message>
<xml_diff>
--- a/Soal-Tugas-Day-2-HariAgusWidakdo.docx
+++ b/Soal-Tugas-Day-2-HariAgusWidakdo.docx
@@ -2,930 +2,6 @@
 <file path=word/document.xml><?xml version="1.0" encoding="utf-8"?>
 <w:document xmlns:wpc="http://schemas.microsoft.com/office/word/2010/wordprocessingCanvas" xmlns:cx="http://schemas.microsoft.com/office/drawing/2014/chartex" xmlns:cx1="http://schemas.microsoft.com/office/drawing/2015/9/8/chartex" xmlns:cx2="http://schemas.microsoft.com/office/drawing/2015/10/21/chartex" xmlns:cx3="http://schemas.microsoft.com/office/drawing/2016/5/9/chartex" xmlns:cx4="http://schemas.microsoft.com/office/drawing/2016/5/10/chartex" xmlns:cx5="http://schemas.microsoft.com/office/drawing/2016/5/11/chartex" xmlns:cx6="http://schemas.microsoft.com/office/drawing/2016/5/12/chartex" xmlns:cx7="http://schemas.microsoft.com/office/drawing/2016/5/13/chartex" xmlns:cx8="http://schemas.microsoft.com/office/drawing/2016/5/14/chartex" xmlns:mc="http://schemas.openxmlformats.org/markup-compatibility/2006" xmlns:aink="http://schemas.microsoft.com/office/drawing/2016/ink" xmlns:am3d="http://schemas.microsoft.com/office/drawing/2017/model3d" xmlns:o="urn:schemas-microsoft-com:office:office" xmlns:r="http://schemas.openxmlformats.org/officeDocument/2006/relationships" xmlns:m="http://schemas.openxmlformats.org/officeDocument/2006/math" xmlns:v="urn:schemas-microsoft-com:vml" xmlns:wp14="http://schemas.microsoft.com/office/word/2010/wordprocessingDrawing" xmlns:wp="http://schemas.openxmlformats.org/drawingml/2006/wordprocessingDrawing" xmlns:w10="urn:schemas-microsoft-com:office:word" xmlns:w="http://schemas.openxmlformats.org/wordprocessingml/2006/main" xmlns:w14="http://schemas.microsoft.com/office/word/2010/wordml" xmlns:w15="http://schemas.microsoft.com/office/word/2012/wordml" xmlns:w16cex="http://schemas.microsoft.com/office/word/2018/wordml/cex" xmlns:w16cid="http://schemas.microsoft.com/office/word/2016/wordml/cid" xmlns:w16="http://schemas.microsoft.com/office/word/2018/wordml" xmlns:w16se="http://schemas.microsoft.com/office/word/2015/wordml/symex" xmlns:wpg="http://schemas.microsoft.com/office/word/2010/wordprocessingGroup" xmlns:wpi="http://schemas.microsoft.com/office/word/2010/wordprocessingInk" xmlns:wne="http://schemas.microsoft.com/office/word/2006/wordml" xmlns:wps="http://schemas.microsoft.com/office/word/2010/wordprocessingShape" mc:Ignorable="w14 w15 w16se w16cid w16 w16cex wp14">
   <w:body>
-    <w:p>
-      <w:pPr>
-        <w:spacing w:before="100" w:beforeAutospacing="1" w:after="100" w:afterAutospacing="1" w:line="360" w:lineRule="auto"/>
-        <w:rPr>
-          <w:rFonts w:ascii="Times New Roman" w:eastAsia="Times New Roman" w:hAnsi="Times New Roman" w:cs="Times New Roman"/>
-          <w:sz w:val="24"/>
-          <w:szCs w:val="24"/>
-        </w:rPr>
-      </w:pPr>
-      <w:r>
-        <w:rPr>
-          <w:rFonts w:ascii="Times New Roman" w:hAnsi="Times New Roman" w:cs="Times New Roman"/>
-          <w:color w:val="191E23"/>
-          <w:sz w:val="24"/>
-          <w:szCs w:val="24"/>
-          <w:shd w:val="clear" w:color="auto" w:fill="FFFFFF"/>
-        </w:rPr>
-        <w:t xml:space="preserve">SOP </w:t>
-      </w:r>
-      <w:proofErr w:type="spellStart"/>
-      <w:r>
-        <w:rPr>
-          <w:rFonts w:ascii="Times New Roman" w:hAnsi="Times New Roman" w:cs="Times New Roman"/>
-          <w:color w:val="191E23"/>
-          <w:sz w:val="24"/>
-          <w:szCs w:val="24"/>
-          <w:shd w:val="clear" w:color="auto" w:fill="FFFFFF"/>
-        </w:rPr>
-        <w:t>Pengerjaan</w:t>
-      </w:r>
-      <w:proofErr w:type="spellEnd"/>
-      <w:r>
-        <w:rPr>
-          <w:rFonts w:ascii="Times New Roman" w:hAnsi="Times New Roman" w:cs="Times New Roman"/>
-          <w:color w:val="191E23"/>
-          <w:sz w:val="24"/>
-          <w:szCs w:val="24"/>
-          <w:shd w:val="clear" w:color="auto" w:fill="FFFFFF"/>
-        </w:rPr>
-        <w:t xml:space="preserve"> </w:t>
-      </w:r>
-      <w:proofErr w:type="spellStart"/>
-      <w:r>
-        <w:rPr>
-          <w:rFonts w:ascii="Times New Roman" w:hAnsi="Times New Roman" w:cs="Times New Roman"/>
-          <w:color w:val="191E23"/>
-          <w:sz w:val="24"/>
-          <w:szCs w:val="24"/>
-          <w:shd w:val="clear" w:color="auto" w:fill="FFFFFF"/>
-        </w:rPr>
-        <w:t>Tugas</w:t>
-      </w:r>
-      <w:proofErr w:type="spellEnd"/>
-      <w:r>
-        <w:rPr>
-          <w:rFonts w:ascii="Times New Roman" w:hAnsi="Times New Roman" w:cs="Times New Roman"/>
-          <w:color w:val="191E23"/>
-          <w:sz w:val="24"/>
-          <w:szCs w:val="24"/>
-          <w:shd w:val="clear" w:color="auto" w:fill="FFFFFF"/>
-        </w:rPr>
-        <w:t xml:space="preserve"> </w:t>
-      </w:r>
-      <w:proofErr w:type="spellStart"/>
-      <w:r>
-        <w:rPr>
-          <w:rFonts w:ascii="Times New Roman" w:hAnsi="Times New Roman" w:cs="Times New Roman"/>
-          <w:color w:val="191E23"/>
-          <w:sz w:val="24"/>
-          <w:szCs w:val="24"/>
-          <w:shd w:val="clear" w:color="auto" w:fill="FFFFFF"/>
-        </w:rPr>
-        <w:t>Harian</w:t>
-      </w:r>
-      <w:proofErr w:type="spellEnd"/>
-    </w:p>
-    <w:p>
-      <w:pPr>
-        <w:numPr>
-          <w:ilvl w:val="0"/>
-          <w:numId w:val="1"/>
-        </w:numPr>
-        <w:spacing w:before="100" w:beforeAutospacing="1" w:after="100" w:afterAutospacing="1" w:line="360" w:lineRule="auto"/>
-        <w:rPr>
-          <w:rFonts w:ascii="Times New Roman" w:eastAsia="Times New Roman" w:hAnsi="Times New Roman" w:cs="Times New Roman"/>
-          <w:sz w:val="24"/>
-          <w:szCs w:val="24"/>
-        </w:rPr>
-      </w:pPr>
-      <w:proofErr w:type="spellStart"/>
-      <w:r>
-        <w:rPr>
-          <w:rFonts w:ascii="Times New Roman" w:eastAsia="Times New Roman" w:hAnsi="Times New Roman" w:cs="Times New Roman"/>
-          <w:sz w:val="24"/>
-          <w:szCs w:val="24"/>
-        </w:rPr>
-        <w:t>Tugas</w:t>
-      </w:r>
-      <w:proofErr w:type="spellEnd"/>
-      <w:r>
-        <w:rPr>
-          <w:rFonts w:ascii="Times New Roman" w:eastAsia="Times New Roman" w:hAnsi="Times New Roman" w:cs="Times New Roman"/>
-          <w:sz w:val="24"/>
-          <w:szCs w:val="24"/>
-        </w:rPr>
-        <w:t xml:space="preserve"> </w:t>
-      </w:r>
-      <w:proofErr w:type="spellStart"/>
-      <w:r>
-        <w:rPr>
-          <w:rFonts w:ascii="Times New Roman" w:eastAsia="Times New Roman" w:hAnsi="Times New Roman" w:cs="Times New Roman"/>
-          <w:sz w:val="24"/>
-          <w:szCs w:val="24"/>
-        </w:rPr>
-        <w:t>harian</w:t>
-      </w:r>
-      <w:proofErr w:type="spellEnd"/>
-      <w:r>
-        <w:rPr>
-          <w:rFonts w:ascii="Times New Roman" w:eastAsia="Times New Roman" w:hAnsi="Times New Roman" w:cs="Times New Roman"/>
-          <w:sz w:val="24"/>
-          <w:szCs w:val="24"/>
-        </w:rPr>
-        <w:t xml:space="preserve"> </w:t>
-      </w:r>
-      <w:proofErr w:type="spellStart"/>
-      <w:r>
-        <w:rPr>
-          <w:rFonts w:ascii="Times New Roman" w:eastAsia="Times New Roman" w:hAnsi="Times New Roman" w:cs="Times New Roman"/>
-          <w:sz w:val="24"/>
-          <w:szCs w:val="24"/>
-        </w:rPr>
-        <w:t>dikerjakan</w:t>
-      </w:r>
-      <w:proofErr w:type="spellEnd"/>
-      <w:r>
-        <w:rPr>
-          <w:rFonts w:ascii="Times New Roman" w:eastAsia="Times New Roman" w:hAnsi="Times New Roman" w:cs="Times New Roman"/>
-          <w:sz w:val="24"/>
-          <w:szCs w:val="24"/>
-        </w:rPr>
-        <w:t xml:space="preserve"> </w:t>
-      </w:r>
-      <w:proofErr w:type="spellStart"/>
-      <w:r>
-        <w:rPr>
-          <w:rFonts w:ascii="Times New Roman" w:eastAsia="Times New Roman" w:hAnsi="Times New Roman" w:cs="Times New Roman"/>
-          <w:sz w:val="24"/>
-          <w:szCs w:val="24"/>
-        </w:rPr>
-        <w:t>secara</w:t>
-      </w:r>
-      <w:proofErr w:type="spellEnd"/>
-      <w:r>
-        <w:rPr>
-          <w:rFonts w:ascii="Times New Roman" w:eastAsia="Times New Roman" w:hAnsi="Times New Roman" w:cs="Times New Roman"/>
-          <w:sz w:val="24"/>
-          <w:szCs w:val="24"/>
-        </w:rPr>
-        <w:t xml:space="preserve"> </w:t>
-      </w:r>
-      <w:proofErr w:type="spellStart"/>
-      <w:r>
-        <w:rPr>
-          <w:rFonts w:ascii="Times New Roman" w:eastAsia="Times New Roman" w:hAnsi="Times New Roman" w:cs="Times New Roman"/>
-          <w:sz w:val="24"/>
-          <w:szCs w:val="24"/>
-        </w:rPr>
-        <w:t>individu</w:t>
-      </w:r>
-      <w:proofErr w:type="spellEnd"/>
-    </w:p>
-    <w:p>
-      <w:pPr>
-        <w:numPr>
-          <w:ilvl w:val="0"/>
-          <w:numId w:val="1"/>
-        </w:numPr>
-        <w:spacing w:before="100" w:beforeAutospacing="1" w:after="100" w:afterAutospacing="1" w:line="360" w:lineRule="auto"/>
-        <w:rPr>
-          <w:rFonts w:ascii="Times New Roman" w:eastAsia="Times New Roman" w:hAnsi="Times New Roman" w:cs="Times New Roman"/>
-          <w:sz w:val="24"/>
-          <w:szCs w:val="24"/>
-        </w:rPr>
-      </w:pPr>
-      <w:proofErr w:type="spellStart"/>
-      <w:r>
-        <w:rPr>
-          <w:rFonts w:ascii="Times New Roman" w:eastAsia="Times New Roman" w:hAnsi="Times New Roman" w:cs="Times New Roman"/>
-          <w:sz w:val="24"/>
-          <w:szCs w:val="24"/>
-        </w:rPr>
-        <w:t>Tugas</w:t>
-      </w:r>
-      <w:proofErr w:type="spellEnd"/>
-      <w:r>
-        <w:rPr>
-          <w:rFonts w:ascii="Times New Roman" w:eastAsia="Times New Roman" w:hAnsi="Times New Roman" w:cs="Times New Roman"/>
-          <w:sz w:val="24"/>
-          <w:szCs w:val="24"/>
-        </w:rPr>
-        <w:t xml:space="preserve"> </w:t>
-      </w:r>
-      <w:proofErr w:type="spellStart"/>
-      <w:r>
-        <w:rPr>
-          <w:rFonts w:ascii="Times New Roman" w:eastAsia="Times New Roman" w:hAnsi="Times New Roman" w:cs="Times New Roman"/>
-          <w:sz w:val="24"/>
-          <w:szCs w:val="24"/>
-        </w:rPr>
-        <w:t>dipublish</w:t>
-      </w:r>
-      <w:proofErr w:type="spellEnd"/>
-      <w:r>
-        <w:rPr>
-          <w:rFonts w:ascii="Times New Roman" w:eastAsia="Times New Roman" w:hAnsi="Times New Roman" w:cs="Times New Roman"/>
-          <w:sz w:val="24"/>
-          <w:szCs w:val="24"/>
-        </w:rPr>
-        <w:t xml:space="preserve"> pada </w:t>
-      </w:r>
-      <w:proofErr w:type="spellStart"/>
-      <w:r>
-        <w:rPr>
-          <w:rFonts w:ascii="Times New Roman" w:eastAsia="Times New Roman" w:hAnsi="Times New Roman" w:cs="Times New Roman"/>
-          <w:sz w:val="24"/>
-          <w:szCs w:val="24"/>
-        </w:rPr>
-        <w:t>pukul</w:t>
-      </w:r>
-      <w:proofErr w:type="spellEnd"/>
-      <w:r>
-        <w:rPr>
-          <w:rFonts w:ascii="Times New Roman" w:eastAsia="Times New Roman" w:hAnsi="Times New Roman" w:cs="Times New Roman"/>
-          <w:sz w:val="24"/>
-          <w:szCs w:val="24"/>
-        </w:rPr>
-        <w:t xml:space="preserve"> 08</w:t>
-      </w:r>
-      <w:r>
-        <w:rPr>
-          <w:rFonts w:ascii="Times New Roman" w:eastAsia="Times New Roman" w:hAnsi="Times New Roman" w:cs="Times New Roman"/>
-          <w:sz w:val="24"/>
-          <w:szCs w:val="24"/>
-        </w:rPr>
-        <w:t>.00</w:t>
-      </w:r>
-      <w:r>
-        <w:rPr>
-          <w:rFonts w:ascii="Times New Roman" w:eastAsia="Times New Roman" w:hAnsi="Times New Roman" w:cs="Times New Roman"/>
-          <w:sz w:val="24"/>
-          <w:szCs w:val="24"/>
-        </w:rPr>
-        <w:t xml:space="preserve"> WIB</w:t>
-      </w:r>
-      <w:r>
-        <w:rPr>
-          <w:rFonts w:ascii="Times New Roman" w:eastAsia="Times New Roman" w:hAnsi="Times New Roman" w:cs="Times New Roman"/>
-          <w:sz w:val="24"/>
-          <w:szCs w:val="24"/>
-        </w:rPr>
-        <w:t xml:space="preserve"> </w:t>
-      </w:r>
-      <w:proofErr w:type="spellStart"/>
-      <w:r>
-        <w:rPr>
-          <w:rFonts w:ascii="Times New Roman" w:eastAsia="Times New Roman" w:hAnsi="Times New Roman" w:cs="Times New Roman"/>
-          <w:sz w:val="24"/>
-          <w:szCs w:val="24"/>
-        </w:rPr>
-        <w:t>setiap</w:t>
-      </w:r>
-      <w:proofErr w:type="spellEnd"/>
-      <w:r>
-        <w:rPr>
-          <w:rFonts w:ascii="Times New Roman" w:eastAsia="Times New Roman" w:hAnsi="Times New Roman" w:cs="Times New Roman"/>
-          <w:sz w:val="24"/>
-          <w:szCs w:val="24"/>
-        </w:rPr>
-        <w:t xml:space="preserve"> </w:t>
-      </w:r>
-      <w:proofErr w:type="spellStart"/>
-      <w:r>
-        <w:rPr>
-          <w:rFonts w:ascii="Times New Roman" w:eastAsia="Times New Roman" w:hAnsi="Times New Roman" w:cs="Times New Roman"/>
-          <w:sz w:val="24"/>
-          <w:szCs w:val="24"/>
-        </w:rPr>
-        <w:t>harinya</w:t>
-      </w:r>
-      <w:proofErr w:type="spellEnd"/>
-      <w:r>
-        <w:rPr>
-          <w:rFonts w:ascii="Times New Roman" w:eastAsia="Times New Roman" w:hAnsi="Times New Roman" w:cs="Times New Roman"/>
-          <w:sz w:val="24"/>
-          <w:szCs w:val="24"/>
-        </w:rPr>
-        <w:t xml:space="preserve">, dan </w:t>
-      </w:r>
-      <w:proofErr w:type="spellStart"/>
-      <w:r>
-        <w:rPr>
-          <w:rFonts w:ascii="Times New Roman" w:eastAsia="Times New Roman" w:hAnsi="Times New Roman" w:cs="Times New Roman"/>
-          <w:sz w:val="24"/>
-          <w:szCs w:val="24"/>
-        </w:rPr>
-        <w:t>dikumpulkan</w:t>
-      </w:r>
-      <w:proofErr w:type="spellEnd"/>
-      <w:r>
-        <w:rPr>
-          <w:rFonts w:ascii="Times New Roman" w:eastAsia="Times New Roman" w:hAnsi="Times New Roman" w:cs="Times New Roman"/>
-          <w:sz w:val="24"/>
-          <w:szCs w:val="24"/>
-        </w:rPr>
-        <w:t xml:space="preserve"> paling </w:t>
-      </w:r>
-      <w:proofErr w:type="spellStart"/>
-      <w:r>
-        <w:rPr>
-          <w:rFonts w:ascii="Times New Roman" w:eastAsia="Times New Roman" w:hAnsi="Times New Roman" w:cs="Times New Roman"/>
-          <w:sz w:val="24"/>
-          <w:szCs w:val="24"/>
-        </w:rPr>
-        <w:t>lambat</w:t>
-      </w:r>
-      <w:proofErr w:type="spellEnd"/>
-      <w:r>
-        <w:rPr>
-          <w:rFonts w:ascii="Times New Roman" w:eastAsia="Times New Roman" w:hAnsi="Times New Roman" w:cs="Times New Roman"/>
-          <w:sz w:val="24"/>
-          <w:szCs w:val="24"/>
-        </w:rPr>
-        <w:t xml:space="preserve"> pad</w:t>
-      </w:r>
-      <w:r>
-        <w:rPr>
-          <w:rFonts w:ascii="Times New Roman" w:eastAsia="Times New Roman" w:hAnsi="Times New Roman" w:cs="Times New Roman"/>
-          <w:sz w:val="24"/>
-          <w:szCs w:val="24"/>
-        </w:rPr>
-        <w:t xml:space="preserve">a </w:t>
-      </w:r>
-      <w:proofErr w:type="spellStart"/>
-      <w:r>
-        <w:rPr>
-          <w:rFonts w:ascii="Times New Roman" w:eastAsia="Times New Roman" w:hAnsi="Times New Roman" w:cs="Times New Roman"/>
-          <w:sz w:val="24"/>
-          <w:szCs w:val="24"/>
-        </w:rPr>
-        <w:t>hari</w:t>
-      </w:r>
-      <w:proofErr w:type="spellEnd"/>
-      <w:r>
-        <w:rPr>
-          <w:rFonts w:ascii="Times New Roman" w:eastAsia="Times New Roman" w:hAnsi="Times New Roman" w:cs="Times New Roman"/>
-          <w:sz w:val="24"/>
-          <w:szCs w:val="24"/>
-        </w:rPr>
-        <w:t xml:space="preserve"> </w:t>
-      </w:r>
-      <w:proofErr w:type="spellStart"/>
-      <w:r>
-        <w:rPr>
-          <w:rFonts w:ascii="Times New Roman" w:eastAsia="Times New Roman" w:hAnsi="Times New Roman" w:cs="Times New Roman"/>
-          <w:sz w:val="24"/>
-          <w:szCs w:val="24"/>
-        </w:rPr>
-        <w:t>selanjutnya</w:t>
-      </w:r>
-      <w:proofErr w:type="spellEnd"/>
-      <w:r>
-        <w:rPr>
-          <w:rFonts w:ascii="Times New Roman" w:eastAsia="Times New Roman" w:hAnsi="Times New Roman" w:cs="Times New Roman"/>
-          <w:sz w:val="24"/>
-          <w:szCs w:val="24"/>
-        </w:rPr>
-        <w:t xml:space="preserve"> pada </w:t>
-      </w:r>
-      <w:proofErr w:type="spellStart"/>
-      <w:r>
-        <w:rPr>
-          <w:rFonts w:ascii="Times New Roman" w:eastAsia="Times New Roman" w:hAnsi="Times New Roman" w:cs="Times New Roman"/>
-          <w:sz w:val="24"/>
-          <w:szCs w:val="24"/>
-        </w:rPr>
-        <w:t>pukul</w:t>
-      </w:r>
-      <w:proofErr w:type="spellEnd"/>
-      <w:r>
-        <w:rPr>
-          <w:rFonts w:ascii="Times New Roman" w:eastAsia="Times New Roman" w:hAnsi="Times New Roman" w:cs="Times New Roman"/>
-          <w:sz w:val="24"/>
-          <w:szCs w:val="24"/>
-        </w:rPr>
-        <w:t xml:space="preserve"> 07</w:t>
-      </w:r>
-      <w:r>
-        <w:rPr>
-          <w:rFonts w:ascii="Times New Roman" w:eastAsia="Times New Roman" w:hAnsi="Times New Roman" w:cs="Times New Roman"/>
-          <w:sz w:val="24"/>
-          <w:szCs w:val="24"/>
-        </w:rPr>
-        <w:t>.59</w:t>
-      </w:r>
-      <w:r>
-        <w:rPr>
-          <w:rFonts w:ascii="Times New Roman" w:eastAsia="Times New Roman" w:hAnsi="Times New Roman" w:cs="Times New Roman"/>
-          <w:sz w:val="24"/>
-          <w:szCs w:val="24"/>
-        </w:rPr>
-        <w:t xml:space="preserve"> WIB</w:t>
-      </w:r>
-    </w:p>
-    <w:p>
-      <w:pPr>
-        <w:numPr>
-          <w:ilvl w:val="0"/>
-          <w:numId w:val="1"/>
-        </w:numPr>
-        <w:spacing w:before="100" w:beforeAutospacing="1" w:after="100" w:afterAutospacing="1" w:line="360" w:lineRule="auto"/>
-        <w:rPr>
-          <w:rFonts w:ascii="Times New Roman" w:eastAsia="Times New Roman" w:hAnsi="Times New Roman" w:cs="Times New Roman"/>
-          <w:sz w:val="24"/>
-          <w:szCs w:val="24"/>
-        </w:rPr>
-      </w:pPr>
-      <w:proofErr w:type="spellStart"/>
-      <w:r>
-        <w:rPr>
-          <w:rFonts w:ascii="Times New Roman" w:eastAsia="Times New Roman" w:hAnsi="Times New Roman" w:cs="Times New Roman"/>
-          <w:sz w:val="24"/>
-          <w:szCs w:val="24"/>
-        </w:rPr>
-        <w:t>Peserta</w:t>
-      </w:r>
-      <w:proofErr w:type="spellEnd"/>
-      <w:r>
-        <w:rPr>
-          <w:rFonts w:ascii="Times New Roman" w:eastAsia="Times New Roman" w:hAnsi="Times New Roman" w:cs="Times New Roman"/>
-          <w:sz w:val="24"/>
-          <w:szCs w:val="24"/>
-        </w:rPr>
-        <w:t xml:space="preserve"> </w:t>
-      </w:r>
-      <w:proofErr w:type="spellStart"/>
-      <w:r>
-        <w:rPr>
-          <w:rFonts w:ascii="Times New Roman" w:eastAsia="Times New Roman" w:hAnsi="Times New Roman" w:cs="Times New Roman"/>
-          <w:sz w:val="24"/>
-          <w:szCs w:val="24"/>
-        </w:rPr>
-        <w:t>mengerjakan</w:t>
-      </w:r>
-      <w:proofErr w:type="spellEnd"/>
-      <w:r>
-        <w:rPr>
-          <w:rFonts w:ascii="Times New Roman" w:eastAsia="Times New Roman" w:hAnsi="Times New Roman" w:cs="Times New Roman"/>
-          <w:sz w:val="24"/>
-          <w:szCs w:val="24"/>
-        </w:rPr>
-        <w:t xml:space="preserve"> </w:t>
-      </w:r>
-      <w:proofErr w:type="spellStart"/>
-      <w:r>
-        <w:rPr>
-          <w:rFonts w:ascii="Times New Roman" w:eastAsia="Times New Roman" w:hAnsi="Times New Roman" w:cs="Times New Roman"/>
-          <w:sz w:val="24"/>
-          <w:szCs w:val="24"/>
-        </w:rPr>
-        <w:t>tugas</w:t>
-      </w:r>
-      <w:proofErr w:type="spellEnd"/>
-      <w:r>
-        <w:rPr>
-          <w:rFonts w:ascii="Times New Roman" w:eastAsia="Times New Roman" w:hAnsi="Times New Roman" w:cs="Times New Roman"/>
-          <w:sz w:val="24"/>
-          <w:szCs w:val="24"/>
-        </w:rPr>
-        <w:t xml:space="preserve"> </w:t>
-      </w:r>
-      <w:proofErr w:type="spellStart"/>
-      <w:r>
-        <w:rPr>
-          <w:rFonts w:ascii="Times New Roman" w:eastAsia="Times New Roman" w:hAnsi="Times New Roman" w:cs="Times New Roman"/>
-          <w:sz w:val="24"/>
-          <w:szCs w:val="24"/>
-        </w:rPr>
-        <w:t>dengan</w:t>
-      </w:r>
-      <w:proofErr w:type="spellEnd"/>
-      <w:r>
-        <w:rPr>
-          <w:rFonts w:ascii="Times New Roman" w:eastAsia="Times New Roman" w:hAnsi="Times New Roman" w:cs="Times New Roman"/>
-          <w:sz w:val="24"/>
-          <w:szCs w:val="24"/>
-        </w:rPr>
-        <w:t xml:space="preserve"> format docs, </w:t>
-      </w:r>
-      <w:proofErr w:type="spellStart"/>
-      <w:r>
-        <w:rPr>
-          <w:rFonts w:ascii="Times New Roman" w:eastAsia="Times New Roman" w:hAnsi="Times New Roman" w:cs="Times New Roman"/>
-          <w:sz w:val="24"/>
-          <w:szCs w:val="24"/>
-        </w:rPr>
-        <w:t>diupload</w:t>
-      </w:r>
-      <w:proofErr w:type="spellEnd"/>
-      <w:r>
-        <w:rPr>
-          <w:rFonts w:ascii="Times New Roman" w:eastAsia="Times New Roman" w:hAnsi="Times New Roman" w:cs="Times New Roman"/>
-          <w:sz w:val="24"/>
-          <w:szCs w:val="24"/>
-        </w:rPr>
-        <w:t xml:space="preserve"> pada </w:t>
-      </w:r>
-      <w:proofErr w:type="spellStart"/>
-      <w:r>
-        <w:rPr>
-          <w:rFonts w:ascii="Times New Roman" w:eastAsia="Times New Roman" w:hAnsi="Times New Roman" w:cs="Times New Roman"/>
-          <w:sz w:val="24"/>
-          <w:szCs w:val="24"/>
-        </w:rPr>
-        <w:t>gdrive</w:t>
-      </w:r>
-      <w:proofErr w:type="spellEnd"/>
-      <w:r>
-        <w:rPr>
-          <w:rFonts w:ascii="Times New Roman" w:eastAsia="Times New Roman" w:hAnsi="Times New Roman" w:cs="Times New Roman"/>
-          <w:sz w:val="24"/>
-          <w:szCs w:val="24"/>
-        </w:rPr>
-        <w:t xml:space="preserve"> </w:t>
-      </w:r>
-      <w:proofErr w:type="spellStart"/>
-      <w:r>
-        <w:rPr>
-          <w:rFonts w:ascii="Times New Roman" w:eastAsia="Times New Roman" w:hAnsi="Times New Roman" w:cs="Times New Roman"/>
-          <w:sz w:val="24"/>
-          <w:szCs w:val="24"/>
-        </w:rPr>
-        <w:t>pribadi</w:t>
-      </w:r>
-      <w:proofErr w:type="spellEnd"/>
-      <w:r>
-        <w:rPr>
-          <w:rFonts w:ascii="Times New Roman" w:eastAsia="Times New Roman" w:hAnsi="Times New Roman" w:cs="Times New Roman"/>
-          <w:sz w:val="24"/>
-          <w:szCs w:val="24"/>
-        </w:rPr>
-        <w:t xml:space="preserve">, </w:t>
-      </w:r>
-      <w:proofErr w:type="spellStart"/>
-      <w:r>
-        <w:rPr>
-          <w:rFonts w:ascii="Times New Roman" w:eastAsia="Times New Roman" w:hAnsi="Times New Roman" w:cs="Times New Roman"/>
-          <w:sz w:val="24"/>
-          <w:szCs w:val="24"/>
-        </w:rPr>
-        <w:t>kemudian</w:t>
-      </w:r>
-      <w:proofErr w:type="spellEnd"/>
-      <w:r>
-        <w:rPr>
-          <w:rFonts w:ascii="Times New Roman" w:eastAsia="Times New Roman" w:hAnsi="Times New Roman" w:cs="Times New Roman"/>
-          <w:sz w:val="24"/>
-          <w:szCs w:val="24"/>
-        </w:rPr>
-        <w:t xml:space="preserve"> link </w:t>
-      </w:r>
-      <w:proofErr w:type="spellStart"/>
-      <w:r>
-        <w:rPr>
-          <w:rFonts w:ascii="Times New Roman" w:eastAsia="Times New Roman" w:hAnsi="Times New Roman" w:cs="Times New Roman"/>
-          <w:sz w:val="24"/>
-          <w:szCs w:val="24"/>
-        </w:rPr>
-        <w:t>gdrive</w:t>
-      </w:r>
-      <w:proofErr w:type="spellEnd"/>
-      <w:r>
-        <w:rPr>
-          <w:rFonts w:ascii="Times New Roman" w:eastAsia="Times New Roman" w:hAnsi="Times New Roman" w:cs="Times New Roman"/>
-          <w:sz w:val="24"/>
-          <w:szCs w:val="24"/>
-        </w:rPr>
-        <w:t xml:space="preserve"> </w:t>
-      </w:r>
-      <w:proofErr w:type="spellStart"/>
-      <w:r>
-        <w:rPr>
-          <w:rFonts w:ascii="Times New Roman" w:eastAsia="Times New Roman" w:hAnsi="Times New Roman" w:cs="Times New Roman"/>
-          <w:sz w:val="24"/>
-          <w:szCs w:val="24"/>
-        </w:rPr>
-        <w:t>tersebut</w:t>
-      </w:r>
-      <w:proofErr w:type="spellEnd"/>
-      <w:r>
-        <w:rPr>
-          <w:rFonts w:ascii="Times New Roman" w:eastAsia="Times New Roman" w:hAnsi="Times New Roman" w:cs="Times New Roman"/>
-          <w:sz w:val="24"/>
-          <w:szCs w:val="24"/>
-        </w:rPr>
-        <w:t xml:space="preserve"> </w:t>
-      </w:r>
-      <w:proofErr w:type="spellStart"/>
-      <w:r>
-        <w:rPr>
-          <w:rFonts w:ascii="Times New Roman" w:eastAsia="Times New Roman" w:hAnsi="Times New Roman" w:cs="Times New Roman"/>
-          <w:sz w:val="24"/>
-          <w:szCs w:val="24"/>
-        </w:rPr>
-        <w:t>dikumpulkan</w:t>
-      </w:r>
-      <w:proofErr w:type="spellEnd"/>
-      <w:r>
-        <w:rPr>
-          <w:rFonts w:ascii="Times New Roman" w:eastAsia="Times New Roman" w:hAnsi="Times New Roman" w:cs="Times New Roman"/>
-          <w:sz w:val="24"/>
-          <w:szCs w:val="24"/>
-        </w:rPr>
-        <w:t xml:space="preserve"> pada web sanbercode.com</w:t>
-      </w:r>
-    </w:p>
-    <w:p>
-      <w:pPr>
-        <w:numPr>
-          <w:ilvl w:val="0"/>
-          <w:numId w:val="1"/>
-        </w:numPr>
-        <w:spacing w:before="100" w:beforeAutospacing="1" w:after="100" w:afterAutospacing="1" w:line="360" w:lineRule="auto"/>
-        <w:rPr>
-          <w:rFonts w:ascii="Times New Roman" w:eastAsia="Times New Roman" w:hAnsi="Times New Roman" w:cs="Times New Roman"/>
-          <w:sz w:val="24"/>
-          <w:szCs w:val="24"/>
-        </w:rPr>
-      </w:pPr>
-      <w:r>
-        <w:rPr>
-          <w:rFonts w:ascii="Times New Roman" w:eastAsia="Times New Roman" w:hAnsi="Times New Roman" w:cs="Times New Roman"/>
-          <w:sz w:val="24"/>
-          <w:szCs w:val="24"/>
-        </w:rPr>
-        <w:t xml:space="preserve">File docs </w:t>
-      </w:r>
-      <w:proofErr w:type="spellStart"/>
-      <w:r>
-        <w:rPr>
-          <w:rFonts w:ascii="Times New Roman" w:eastAsia="Times New Roman" w:hAnsi="Times New Roman" w:cs="Times New Roman"/>
-          <w:sz w:val="24"/>
-          <w:szCs w:val="24"/>
-        </w:rPr>
-        <w:t>diberi</w:t>
-      </w:r>
-      <w:proofErr w:type="spellEnd"/>
-      <w:r>
-        <w:rPr>
-          <w:rFonts w:ascii="Times New Roman" w:eastAsia="Times New Roman" w:hAnsi="Times New Roman" w:cs="Times New Roman"/>
-          <w:sz w:val="24"/>
-          <w:szCs w:val="24"/>
-        </w:rPr>
-        <w:t xml:space="preserve"> </w:t>
-      </w:r>
-      <w:proofErr w:type="spellStart"/>
-      <w:r>
-        <w:rPr>
-          <w:rFonts w:ascii="Times New Roman" w:eastAsia="Times New Roman" w:hAnsi="Times New Roman" w:cs="Times New Roman"/>
-          <w:sz w:val="24"/>
-          <w:szCs w:val="24"/>
-        </w:rPr>
-        <w:t>nama</w:t>
-      </w:r>
-      <w:proofErr w:type="spellEnd"/>
-      <w:r>
-        <w:rPr>
-          <w:rFonts w:ascii="Times New Roman" w:eastAsia="Times New Roman" w:hAnsi="Times New Roman" w:cs="Times New Roman"/>
-          <w:sz w:val="24"/>
-          <w:szCs w:val="24"/>
-        </w:rPr>
-        <w:t xml:space="preserve"> </w:t>
-      </w:r>
-      <w:proofErr w:type="spellStart"/>
-      <w:r>
-        <w:rPr>
-          <w:rFonts w:ascii="Times New Roman" w:eastAsia="Times New Roman" w:hAnsi="Times New Roman" w:cs="Times New Roman"/>
-          <w:sz w:val="24"/>
-          <w:szCs w:val="24"/>
-        </w:rPr>
-        <w:t>sebagai</w:t>
-      </w:r>
-      <w:proofErr w:type="spellEnd"/>
-      <w:r>
-        <w:rPr>
-          <w:rFonts w:ascii="Times New Roman" w:eastAsia="Times New Roman" w:hAnsi="Times New Roman" w:cs="Times New Roman"/>
-          <w:sz w:val="24"/>
-          <w:szCs w:val="24"/>
-        </w:rPr>
-        <w:t xml:space="preserve"> </w:t>
-      </w:r>
-      <w:proofErr w:type="spellStart"/>
-      <w:r>
-        <w:rPr>
-          <w:rFonts w:ascii="Times New Roman" w:eastAsia="Times New Roman" w:hAnsi="Times New Roman" w:cs="Times New Roman"/>
-          <w:sz w:val="24"/>
-          <w:szCs w:val="24"/>
-        </w:rPr>
-        <w:t>berikut</w:t>
-      </w:r>
-      <w:proofErr w:type="spellEnd"/>
-      <w:r>
-        <w:rPr>
-          <w:rFonts w:ascii="Times New Roman" w:eastAsia="Times New Roman" w:hAnsi="Times New Roman" w:cs="Times New Roman"/>
-          <w:sz w:val="24"/>
-          <w:szCs w:val="24"/>
-        </w:rPr>
-        <w:t xml:space="preserve">: </w:t>
-      </w:r>
-      <w:proofErr w:type="spellStart"/>
-      <w:r>
-        <w:rPr>
-          <w:rFonts w:ascii="Times New Roman" w:eastAsia="Times New Roman" w:hAnsi="Times New Roman" w:cs="Times New Roman"/>
-          <w:sz w:val="24"/>
-          <w:szCs w:val="24"/>
-        </w:rPr>
-        <w:t>TugasAgile_Day</w:t>
-      </w:r>
-      <w:proofErr w:type="spellEnd"/>
-      <w:r>
-        <w:rPr>
-          <w:rFonts w:ascii="Times New Roman" w:eastAsia="Times New Roman" w:hAnsi="Times New Roman" w:cs="Times New Roman"/>
-          <w:sz w:val="24"/>
-          <w:szCs w:val="24"/>
-        </w:rPr>
-        <w:t>&lt;X&gt;_</w:t>
-      </w:r>
-      <w:proofErr w:type="spellStart"/>
-      <w:r>
-        <w:rPr>
-          <w:rFonts w:ascii="Times New Roman" w:eastAsia="Times New Roman" w:hAnsi="Times New Roman" w:cs="Times New Roman"/>
-          <w:sz w:val="24"/>
-          <w:szCs w:val="24"/>
-        </w:rPr>
-        <w:t>Nama.docs</w:t>
-      </w:r>
-      <w:proofErr w:type="spellEnd"/>
-    </w:p>
-    <w:p>
-      <w:pPr>
-        <w:numPr>
-          <w:ilvl w:val="0"/>
-          <w:numId w:val="1"/>
-        </w:numPr>
-        <w:spacing w:before="100" w:beforeAutospacing="1" w:after="100" w:afterAutospacing="1" w:line="360" w:lineRule="auto"/>
-        <w:rPr>
-          <w:rFonts w:ascii="Times New Roman" w:eastAsia="Times New Roman" w:hAnsi="Times New Roman" w:cs="Times New Roman"/>
-          <w:sz w:val="24"/>
-          <w:szCs w:val="24"/>
-        </w:rPr>
-      </w:pPr>
-      <w:proofErr w:type="spellStart"/>
-      <w:r>
-        <w:rPr>
-          <w:rFonts w:ascii="Times New Roman" w:eastAsia="Times New Roman" w:hAnsi="Times New Roman" w:cs="Times New Roman"/>
-          <w:sz w:val="24"/>
-          <w:szCs w:val="24"/>
-        </w:rPr>
-        <w:t>Dalam</w:t>
-      </w:r>
-      <w:proofErr w:type="spellEnd"/>
-      <w:r>
-        <w:rPr>
-          <w:rFonts w:ascii="Times New Roman" w:eastAsia="Times New Roman" w:hAnsi="Times New Roman" w:cs="Times New Roman"/>
-          <w:sz w:val="24"/>
-          <w:szCs w:val="24"/>
-        </w:rPr>
-        <w:t xml:space="preserve"> file docs </w:t>
-      </w:r>
-      <w:proofErr w:type="spellStart"/>
-      <w:r>
-        <w:rPr>
-          <w:rFonts w:ascii="Times New Roman" w:eastAsia="Times New Roman" w:hAnsi="Times New Roman" w:cs="Times New Roman"/>
-          <w:sz w:val="24"/>
-          <w:szCs w:val="24"/>
-        </w:rPr>
-        <w:t>berisi</w:t>
-      </w:r>
-      <w:proofErr w:type="spellEnd"/>
-      <w:r>
-        <w:rPr>
-          <w:rFonts w:ascii="Times New Roman" w:eastAsia="Times New Roman" w:hAnsi="Times New Roman" w:cs="Times New Roman"/>
-          <w:sz w:val="24"/>
-          <w:szCs w:val="24"/>
-        </w:rPr>
-        <w:t xml:space="preserve">: </w:t>
-      </w:r>
-      <w:proofErr w:type="spellStart"/>
-      <w:r>
-        <w:rPr>
-          <w:rFonts w:ascii="Times New Roman" w:eastAsia="Times New Roman" w:hAnsi="Times New Roman" w:cs="Times New Roman"/>
-          <w:sz w:val="24"/>
-          <w:szCs w:val="24"/>
-        </w:rPr>
-        <w:t>Identitas</w:t>
-      </w:r>
-      <w:proofErr w:type="spellEnd"/>
-      <w:r>
-        <w:rPr>
-          <w:rFonts w:ascii="Times New Roman" w:eastAsia="Times New Roman" w:hAnsi="Times New Roman" w:cs="Times New Roman"/>
-          <w:sz w:val="24"/>
-          <w:szCs w:val="24"/>
-        </w:rPr>
-        <w:t xml:space="preserve"> </w:t>
-      </w:r>
-      <w:proofErr w:type="spellStart"/>
-      <w:r>
-        <w:rPr>
-          <w:rFonts w:ascii="Times New Roman" w:eastAsia="Times New Roman" w:hAnsi="Times New Roman" w:cs="Times New Roman"/>
-          <w:sz w:val="24"/>
-          <w:szCs w:val="24"/>
-        </w:rPr>
-        <w:t>peserta</w:t>
-      </w:r>
-      <w:proofErr w:type="spellEnd"/>
-      <w:r>
-        <w:rPr>
-          <w:rFonts w:ascii="Times New Roman" w:eastAsia="Times New Roman" w:hAnsi="Times New Roman" w:cs="Times New Roman"/>
-          <w:sz w:val="24"/>
-          <w:szCs w:val="24"/>
-        </w:rPr>
-        <w:t xml:space="preserve"> (</w:t>
-      </w:r>
-      <w:proofErr w:type="spellStart"/>
-      <w:r>
-        <w:rPr>
-          <w:rFonts w:ascii="Times New Roman" w:eastAsia="Times New Roman" w:hAnsi="Times New Roman" w:cs="Times New Roman"/>
-          <w:sz w:val="24"/>
-          <w:szCs w:val="24"/>
-        </w:rPr>
-        <w:t>nama</w:t>
-      </w:r>
-      <w:proofErr w:type="spellEnd"/>
-      <w:r>
-        <w:rPr>
-          <w:rFonts w:ascii="Times New Roman" w:eastAsia="Times New Roman" w:hAnsi="Times New Roman" w:cs="Times New Roman"/>
-          <w:sz w:val="24"/>
-          <w:szCs w:val="24"/>
-        </w:rPr>
-        <w:t xml:space="preserve">, email), </w:t>
-      </w:r>
-      <w:proofErr w:type="spellStart"/>
-      <w:r>
-        <w:rPr>
-          <w:rFonts w:ascii="Times New Roman" w:eastAsia="Times New Roman" w:hAnsi="Times New Roman" w:cs="Times New Roman"/>
-          <w:sz w:val="24"/>
-          <w:szCs w:val="24"/>
-        </w:rPr>
-        <w:t>Soal</w:t>
-      </w:r>
-      <w:proofErr w:type="spellEnd"/>
-      <w:r>
-        <w:rPr>
-          <w:rFonts w:ascii="Times New Roman" w:eastAsia="Times New Roman" w:hAnsi="Times New Roman" w:cs="Times New Roman"/>
-          <w:sz w:val="24"/>
-          <w:szCs w:val="24"/>
-        </w:rPr>
-        <w:t xml:space="preserve"> (</w:t>
-      </w:r>
-      <w:proofErr w:type="spellStart"/>
-      <w:r>
-        <w:rPr>
-          <w:rFonts w:ascii="Times New Roman" w:eastAsia="Times New Roman" w:hAnsi="Times New Roman" w:cs="Times New Roman"/>
-          <w:sz w:val="24"/>
-          <w:szCs w:val="24"/>
-        </w:rPr>
-        <w:t>ditulis</w:t>
-      </w:r>
-      <w:proofErr w:type="spellEnd"/>
-      <w:r>
-        <w:rPr>
-          <w:rFonts w:ascii="Times New Roman" w:eastAsia="Times New Roman" w:hAnsi="Times New Roman" w:cs="Times New Roman"/>
-          <w:sz w:val="24"/>
-          <w:szCs w:val="24"/>
-        </w:rPr>
-        <w:t xml:space="preserve"> </w:t>
-      </w:r>
-      <w:proofErr w:type="spellStart"/>
-      <w:r>
-        <w:rPr>
-          <w:rFonts w:ascii="Times New Roman" w:eastAsia="Times New Roman" w:hAnsi="Times New Roman" w:cs="Times New Roman"/>
-          <w:sz w:val="24"/>
-          <w:szCs w:val="24"/>
-        </w:rPr>
-        <w:t>ulang</w:t>
-      </w:r>
-      <w:proofErr w:type="spellEnd"/>
-      <w:r>
-        <w:rPr>
-          <w:rFonts w:ascii="Times New Roman" w:eastAsia="Times New Roman" w:hAnsi="Times New Roman" w:cs="Times New Roman"/>
-          <w:sz w:val="24"/>
-          <w:szCs w:val="24"/>
-        </w:rPr>
-        <w:t xml:space="preserve">), </w:t>
-      </w:r>
-      <w:proofErr w:type="spellStart"/>
-      <w:r>
-        <w:rPr>
-          <w:rFonts w:ascii="Times New Roman" w:eastAsia="Times New Roman" w:hAnsi="Times New Roman" w:cs="Times New Roman"/>
-          <w:sz w:val="24"/>
-          <w:szCs w:val="24"/>
-        </w:rPr>
-        <w:t>Jawaban</w:t>
-      </w:r>
-      <w:proofErr w:type="spellEnd"/>
-      <w:r>
-        <w:rPr>
-          <w:rFonts w:ascii="Times New Roman" w:eastAsia="Times New Roman" w:hAnsi="Times New Roman" w:cs="Times New Roman"/>
-          <w:sz w:val="24"/>
-          <w:szCs w:val="24"/>
-        </w:rPr>
-        <w:t>.</w:t>
-      </w:r>
-    </w:p>
     <w:p>
       <w:pPr>
         <w:spacing w:before="100" w:beforeAutospacing="1" w:after="100" w:afterAutospacing="1" w:line="360" w:lineRule="auto"/>
@@ -2656,6 +1732,7 @@
           <w:sz w:val="24"/>
           <w:szCs w:val="24"/>
         </w:rPr>
+        <w:lastRenderedPageBreak/>
         <w:t xml:space="preserve">Focus on Customer, </w:t>
       </w:r>
       <w:proofErr w:type="spellStart"/>
@@ -4707,6 +3784,7 @@
     <w:lsdException w:name="HTML Sample" w:semiHidden="1" w:unhideWhenUsed="1"/>
     <w:lsdException w:name="HTML Typewriter" w:semiHidden="1" w:unhideWhenUsed="1"/>
     <w:lsdException w:name="HTML Variable" w:semiHidden="1" w:unhideWhenUsed="1"/>
+    <w:lsdException w:name="Normal Table" w:semiHidden="1" w:unhideWhenUsed="1"/>
     <w:lsdException w:name="annotation subject" w:semiHidden="1" w:unhideWhenUsed="1"/>
     <w:lsdException w:name="No List" w:semiHidden="1" w:unhideWhenUsed="1"/>
     <w:lsdException w:name="Outline List 1" w:semiHidden="1" w:unhideWhenUsed="1"/>
@@ -4749,8 +3827,11 @@
     <w:lsdException w:name="Table Contemporary" w:semiHidden="1" w:unhideWhenUsed="1"/>
     <w:lsdException w:name="Table Elegant" w:semiHidden="1" w:unhideWhenUsed="1"/>
     <w:lsdException w:name="Table Professional" w:semiHidden="1" w:unhideWhenUsed="1"/>
+    <w:lsdException w:name="Table Subtle 1" w:semiHidden="1" w:unhideWhenUsed="1"/>
     <w:lsdException w:name="Table Subtle 2" w:semiHidden="1" w:unhideWhenUsed="1"/>
     <w:lsdException w:name="Table Web 1" w:semiHidden="1" w:unhideWhenUsed="1"/>
+    <w:lsdException w:name="Table Web 2" w:semiHidden="1" w:unhideWhenUsed="1"/>
+    <w:lsdException w:name="Table Web 3" w:semiHidden="1" w:unhideWhenUsed="1"/>
     <w:lsdException w:name="Balloon Text" w:semiHidden="1" w:unhideWhenUsed="1"/>
     <w:lsdException w:name="Table Grid" w:uiPriority="39"/>
     <w:lsdException w:name="Table Theme" w:semiHidden="1" w:unhideWhenUsed="1"/>

</xml_diff>